<commit_message>
Fixed formatting and added total cases columns
</commit_message>
<xml_diff>
--- a/Impacts_of_Covid19_Pandemic.docx
+++ b/Impacts_of_Covid19_Pandemic.docx
@@ -10,15 +10,10 @@
     <w:p/>
     <w:p>
       <w:r>
-        <w:t xml:space="preserve">On this project we intend to analyze data from Our World </w:t>
+        <w:t>I</w:t>
       </w:r>
-      <w:proofErr w:type="gramStart"/>
       <w:r>
-        <w:t>In</w:t>
-      </w:r>
-      <w:proofErr w:type="gramEnd"/>
-      <w:r>
-        <w:t xml:space="preserve"> Data and World Bank.</w:t>
+        <w:t>n this project we intend to analyze data from Our World In Data and World Bank.</w:t>
       </w:r>
     </w:p>
     <w:p>
@@ -584,6 +579,7 @@
   <w:style w:type="character" w:default="1" w:styleId="DefaultParagraphFont">
     <w:name w:val="Default Paragraph Font"/>
     <w:uiPriority w:val="1"/>
+    <w:semiHidden/>
     <w:unhideWhenUsed/>
   </w:style>
   <w:style w:type="table" w:default="1" w:styleId="TableNormal">

</xml_diff>

<commit_message>
Worked in group cleaning data
</commit_message>
<xml_diff>
--- a/Impacts_of_Covid19_Pandemic.docx
+++ b/Impacts_of_Covid19_Pandemic.docx
@@ -13,17 +13,29 @@
         <w:t>I</w:t>
       </w:r>
       <w:r>
-        <w:t>n this project we intend to analyze data from Our World In Data and World Bank.</w:t>
-      </w:r>
-    </w:p>
-    <w:p>
-      <w:r>
-        <w:t>How the lockdowns affected the number of cases (deaths/recoveries) in the world,</w:t>
-      </w:r>
-    </w:p>
-    <w:p>
-      <w:r>
-        <w:t xml:space="preserve">Compare differences between the approach towards the lockdowns in different countries, number of days in lockdown, type of lockdown. </w:t>
+        <w:t xml:space="preserve">n this project we intend to analyze data from Our World </w:t>
+      </w:r>
+      <w:proofErr w:type="gramStart"/>
+      <w:r>
+        <w:t>In</w:t>
+      </w:r>
+      <w:proofErr w:type="gramEnd"/>
+      <w:r>
+        <w:t xml:space="preserve"> Data and World Bank.</w:t>
+      </w:r>
+    </w:p>
+    <w:p>
+      <w:r>
+        <w:t>How the lockdowns affected the number of cases (deaths/recoveries) in the world</w:t>
+      </w:r>
+      <w:r>
+        <w:t xml:space="preserve"> (</w:t>
+      </w:r>
+      <w:r>
+        <w:t>stringency index</w:t>
+      </w:r>
+      <w:r>
+        <w:t>)</w:t>
       </w:r>
     </w:p>
     <w:p>
@@ -42,6 +54,149 @@
     <w:p>
       <w:r>
         <w:t>Compare countries with the most cases to find correlations.</w:t>
+      </w:r>
+    </w:p>
+    <w:p/>
+    <w:p/>
+    <w:p>
+      <w:r>
+        <w:t xml:space="preserve">Top 5 - </w:t>
+      </w:r>
+    </w:p>
+    <w:p>
+      <w:r>
+        <w:t xml:space="preserve">Bottom 5 </w:t>
+      </w:r>
+      <w:r>
+        <w:t>–</w:t>
+      </w:r>
+      <w:r>
+        <w:t xml:space="preserve"> </w:t>
+      </w:r>
+    </w:p>
+    <w:p>
+      <w:r>
+        <w:t xml:space="preserve">Random 5 - </w:t>
+      </w:r>
+    </w:p>
+    <w:p/>
+    <w:p/>
+    <w:p>
+      <w:pPr>
+        <w:rPr>
+          <w:b/>
+          <w:bCs/>
+        </w:rPr>
+      </w:pPr>
+      <w:r>
+        <w:rPr>
+          <w:b/>
+          <w:bCs/>
+        </w:rPr>
+        <w:t>Histograms with Matplotlib</w:t>
+      </w:r>
+    </w:p>
+    <w:p>
+      <w:hyperlink r:id="rId5" w:history="1">
+        <w:r>
+          <w:rPr>
+            <w:rStyle w:val="Hyperlink"/>
+          </w:rPr>
+          <w:t>https://datavizpyr.com/overlapping-histograms-with-matplotlib-in-python/?amp=1</w:t>
+        </w:r>
+      </w:hyperlink>
+    </w:p>
+    <w:p>
+      <w:r>
+        <w:t xml:space="preserve">Number of cases by time | word / selected </w:t>
+      </w:r>
+      <w:proofErr w:type="gramStart"/>
+      <w:r>
+        <w:t>countries</w:t>
+      </w:r>
+      <w:r>
+        <w:t xml:space="preserve">  (</w:t>
+      </w:r>
+      <w:proofErr w:type="gramEnd"/>
+      <w:r>
+        <w:t>using function)  - Histogram</w:t>
+      </w:r>
+    </w:p>
+    <w:p>
+      <w:r>
+        <w:t>Number of cases vs stringency index</w:t>
+      </w:r>
+      <w:r>
+        <w:t xml:space="preserve">      </w:t>
+      </w:r>
+      <w:hyperlink r:id="rId6" w:history="1">
+        <w:r>
+          <w:rPr>
+            <w:rStyle w:val="Hyperlink"/>
+          </w:rPr>
+          <w:t>https://c</w:t>
+        </w:r>
+        <w:r>
+          <w:rPr>
+            <w:rStyle w:val="Hyperlink"/>
+          </w:rPr>
+          <w:t>m</w:t>
+        </w:r>
+        <w:r>
+          <w:rPr>
+            <w:rStyle w:val="Hyperlink"/>
+          </w:rPr>
+          <w:t>dlinetips.com/2019/10/how-to-make-a-plot-with-two-different-y-axis-in-python-with-matplotlib/</w:t>
+        </w:r>
+      </w:hyperlink>
+      <w:r>
+        <w:t xml:space="preserve">   - Line Graph</w:t>
+      </w:r>
+    </w:p>
+    <w:p>
+      <w:r>
+        <w:t>Map – Heatmap grap</w:t>
+      </w:r>
+      <w:r>
+        <w:t xml:space="preserve">h comparing </w:t>
+      </w:r>
+      <w:proofErr w:type="spellStart"/>
+      <w:r>
+        <w:t>gdp</w:t>
+      </w:r>
+      <w:proofErr w:type="spellEnd"/>
+      <w:r>
+        <w:t xml:space="preserve"> per capita vs number of </w:t>
+      </w:r>
+      <w:proofErr w:type="gramStart"/>
+      <w:r>
+        <w:t>cases</w:t>
+      </w:r>
+      <w:proofErr w:type="gramEnd"/>
+    </w:p>
+    <w:p>
+      <w:r>
+        <w:t xml:space="preserve">Scatter </w:t>
+      </w:r>
+      <w:r>
+        <w:t>–</w:t>
+      </w:r>
+      <w:r>
+        <w:t xml:space="preserve"> </w:t>
+      </w:r>
+      <w:r>
+        <w:t xml:space="preserve">Identify </w:t>
+      </w:r>
+      <w:proofErr w:type="gramStart"/>
+      <w:r>
+        <w:t xml:space="preserve">outliers  </w:t>
+      </w:r>
+      <w:r>
+        <w:t>(</w:t>
+      </w:r>
+      <w:proofErr w:type="gramEnd"/>
+      <w:r>
+        <w:t>medium age)</w:t>
       </w:r>
     </w:p>
     <w:p/>
@@ -579,7 +734,6 @@
   <w:style w:type="character" w:default="1" w:styleId="DefaultParagraphFont">
     <w:name w:val="Default Paragraph Font"/>
     <w:uiPriority w:val="1"/>
-    <w:semiHidden/>
     <w:unhideWhenUsed/>
   </w:style>
   <w:style w:type="table" w:default="1" w:styleId="TableNormal">
@@ -613,6 +767,41 @@
       <w:ind w:left="720"/>
       <w:contextualSpacing/>
     </w:pPr>
+  </w:style>
+  <w:style w:type="character" w:styleId="Hyperlink">
+    <w:name w:val="Hyperlink"/>
+    <w:basedOn w:val="DefaultParagraphFont"/>
+    <w:uiPriority w:val="99"/>
+    <w:unhideWhenUsed/>
+    <w:rsid w:val="00854970"/>
+    <w:rPr>
+      <w:color w:val="0563C1" w:themeColor="hyperlink"/>
+      <w:u w:val="single"/>
+    </w:rPr>
+  </w:style>
+  <w:style w:type="character" w:styleId="UnresolvedMention">
+    <w:name w:val="Unresolved Mention"/>
+    <w:basedOn w:val="DefaultParagraphFont"/>
+    <w:uiPriority w:val="99"/>
+    <w:semiHidden/>
+    <w:unhideWhenUsed/>
+    <w:rsid w:val="00854970"/>
+    <w:rPr>
+      <w:color w:val="605E5C"/>
+      <w:shd w:val="clear" w:color="auto" w:fill="E1DFDD"/>
+    </w:rPr>
+  </w:style>
+  <w:style w:type="character" w:styleId="FollowedHyperlink">
+    <w:name w:val="FollowedHyperlink"/>
+    <w:basedOn w:val="DefaultParagraphFont"/>
+    <w:uiPriority w:val="99"/>
+    <w:semiHidden/>
+    <w:unhideWhenUsed/>
+    <w:rsid w:val="00711DCB"/>
+    <w:rPr>
+      <w:color w:val="954F72" w:themeColor="followedHyperlink"/>
+      <w:u w:val="single"/>
+    </w:rPr>
   </w:style>
 </w:styles>
 </file>

</xml_diff>

<commit_message>
Markdown of Dataframes and adding Merge of Covid Data and World bank data
The markdown is a little dictionary of the DataFrames.
The merge includes GDP for 2019, 2020 amd 2021

from world bank is the GDP for 2019
</commit_message>
<xml_diff>
--- a/Impacts_of_Covid19_Pandemic.docx
+++ b/Impacts_of_Covid19_Pandemic.docx
@@ -2,6 +2,8 @@
 <file path=word/document.xml><?xml version="1.0" encoding="utf-8"?>
 <w:document xmlns:wpc="http://schemas.microsoft.com/office/word/2010/wordprocessingCanvas" xmlns:cx="http://schemas.microsoft.com/office/drawing/2014/chartex" xmlns:cx1="http://schemas.microsoft.com/office/drawing/2015/9/8/chartex" xmlns:cx2="http://schemas.microsoft.com/office/drawing/2015/10/21/chartex" xmlns:cx3="http://schemas.microsoft.com/office/drawing/2016/5/9/chartex" xmlns:cx4="http://schemas.microsoft.com/office/drawing/2016/5/10/chartex" xmlns:cx5="http://schemas.microsoft.com/office/drawing/2016/5/11/chartex" xmlns:cx6="http://schemas.microsoft.com/office/drawing/2016/5/12/chartex" xmlns:cx7="http://schemas.microsoft.com/office/drawing/2016/5/13/chartex" xmlns:cx8="http://schemas.microsoft.com/office/drawing/2016/5/14/chartex" xmlns:mc="http://schemas.openxmlformats.org/markup-compatibility/2006" xmlns:aink="http://schemas.microsoft.com/office/drawing/2016/ink" xmlns:am3d="http://schemas.microsoft.com/office/drawing/2017/model3d" xmlns:o="urn:schemas-microsoft-com:office:office" xmlns:oel="http://schemas.microsoft.com/office/2019/extlst" xmlns:r="http://schemas.openxmlformats.org/officeDocument/2006/relationships" xmlns:m="http://schemas.openxmlformats.org/officeDocument/2006/math" xmlns:v="urn:schemas-microsoft-com:vml" xmlns:wp14="http://schemas.microsoft.com/office/word/2010/wordprocessingDrawing" xmlns:wp="http://schemas.openxmlformats.org/drawingml/2006/wordprocessingDrawing" xmlns:w10="urn:schemas-microsoft-com:office:word" xmlns:w="http://schemas.openxmlformats.org/wordprocessingml/2006/main" xmlns:w14="http://schemas.microsoft.com/office/word/2010/wordml" xmlns:w15="http://schemas.microsoft.com/office/word/2012/wordml" xmlns:w16cex="http://schemas.microsoft.com/office/word/2018/wordml/cex" xmlns:w16cid="http://schemas.microsoft.com/office/word/2016/wordml/cid" xmlns:w16="http://schemas.microsoft.com/office/word/2018/wordml" xmlns:w16sdtdh="http://schemas.microsoft.com/office/word/2020/wordml/sdtdatahash" xmlns:w16se="http://schemas.microsoft.com/office/word/2015/wordml/symex" xmlns:wpg="http://schemas.microsoft.com/office/word/2010/wordprocessingGroup" xmlns:wpi="http://schemas.microsoft.com/office/word/2010/wordprocessingInk" xmlns:wne="http://schemas.microsoft.com/office/word/2006/wordml" xmlns:wps="http://schemas.microsoft.com/office/word/2010/wordprocessingShape" mc:Ignorable="w14 w15 w16se w16cid w16 w16cex w16sdtdh wp14">
   <w:body>
+    <w:p/>
+    <w:p/>
     <w:p>
       <w:r>
         <w:t>Impacts of Covid19 Pandemic – Health and Social-Economics</w:t>
@@ -97,7 +99,7 @@
       </w:r>
     </w:p>
     <w:p>
-      <w:hyperlink r:id="rId5" w:history="1">
+      <w:hyperlink r:id="rId7" w:history="1">
         <w:r>
           <w:rPr>
             <w:rStyle w:val="Hyperlink"/>
@@ -129,24 +131,12 @@
       <w:r>
         <w:t xml:space="preserve">      </w:t>
       </w:r>
-      <w:hyperlink r:id="rId6" w:history="1">
+      <w:hyperlink r:id="rId8" w:history="1">
         <w:r>
           <w:rPr>
             <w:rStyle w:val="Hyperlink"/>
           </w:rPr>
-          <w:t>https://c</w:t>
-        </w:r>
-        <w:r>
-          <w:rPr>
-            <w:rStyle w:val="Hyperlink"/>
-          </w:rPr>
-          <w:t>m</w:t>
-        </w:r>
-        <w:r>
-          <w:rPr>
-            <w:rStyle w:val="Hyperlink"/>
-          </w:rPr>
-          <w:t>dlinetips.com/2019/10/how-to-make-a-plot-with-two-different-y-axis-in-python-with-matplotlib/</w:t>
+          <w:t>https://cmdlinetips.com/2019/10/how-to-make-a-plot-with-two-different-y-axis-in-python-with-matplotlib/</w:t>
         </w:r>
       </w:hyperlink>
       <w:r>
@@ -166,13 +156,8 @@
       </w:r>
       <w:proofErr w:type="spellEnd"/>
       <w:r>
-        <w:t xml:space="preserve"> per capita vs number of </w:t>
-      </w:r>
-      <w:proofErr w:type="gramStart"/>
-      <w:r>
-        <w:t>cases</w:t>
-      </w:r>
-      <w:proofErr w:type="gramEnd"/>
+        <w:t xml:space="preserve"> per capita vs number of cases</w:t>
+      </w:r>
     </w:p>
     <w:p>
       <w:r>
@@ -202,6 +187,7 @@
     <w:p/>
     <w:p/>
     <w:sectPr>
+      <w:headerReference w:type="default" r:id="rId9"/>
       <w:pgSz w:w="12240" w:h="15840"/>
       <w:pgMar w:top="1440" w:right="1440" w:bottom="1440" w:left="1440" w:header="708" w:footer="708" w:gutter="0"/>
       <w:cols w:space="708"/>
@@ -209,6 +195,112 @@
     </w:sectPr>
   </w:body>
 </w:document>
+</file>
+
+<file path=word/endnotes.xml><?xml version="1.0" encoding="utf-8"?>
+<w:endnotes xmlns:wpc="http://schemas.microsoft.com/office/word/2010/wordprocessingCanvas" xmlns:cx="http://schemas.microsoft.com/office/drawing/2014/chartex" xmlns:cx1="http://schemas.microsoft.com/office/drawing/2015/9/8/chartex" xmlns:cx2="http://schemas.microsoft.com/office/drawing/2015/10/21/chartex" xmlns:cx3="http://schemas.microsoft.com/office/drawing/2016/5/9/chartex" xmlns:cx4="http://schemas.microsoft.com/office/drawing/2016/5/10/chartex" xmlns:cx5="http://schemas.microsoft.com/office/drawing/2016/5/11/chartex" xmlns:cx6="http://schemas.microsoft.com/office/drawing/2016/5/12/chartex" xmlns:cx7="http://schemas.microsoft.com/office/drawing/2016/5/13/chartex" xmlns:cx8="http://schemas.microsoft.com/office/drawing/2016/5/14/chartex" xmlns:mc="http://schemas.openxmlformats.org/markup-compatibility/2006" xmlns:aink="http://schemas.microsoft.com/office/drawing/2016/ink" xmlns:am3d="http://schemas.microsoft.com/office/drawing/2017/model3d" xmlns:o="urn:schemas-microsoft-com:office:office" xmlns:oel="http://schemas.microsoft.com/office/2019/extlst" xmlns:r="http://schemas.openxmlformats.org/officeDocument/2006/relationships" xmlns:m="http://schemas.openxmlformats.org/officeDocument/2006/math" xmlns:v="urn:schemas-microsoft-com:vml" xmlns:wp14="http://schemas.microsoft.com/office/word/2010/wordprocessingDrawing" xmlns:wp="http://schemas.openxmlformats.org/drawingml/2006/wordprocessingDrawing" xmlns:w10="urn:schemas-microsoft-com:office:word" xmlns:w="http://schemas.openxmlformats.org/wordprocessingml/2006/main" xmlns:w14="http://schemas.microsoft.com/office/word/2010/wordml" xmlns:w15="http://schemas.microsoft.com/office/word/2012/wordml" xmlns:w16cex="http://schemas.microsoft.com/office/word/2018/wordml/cex" xmlns:w16cid="http://schemas.microsoft.com/office/word/2016/wordml/cid" xmlns:w16="http://schemas.microsoft.com/office/word/2018/wordml" xmlns:w16sdtdh="http://schemas.microsoft.com/office/word/2020/wordml/sdtdatahash" xmlns:w16se="http://schemas.microsoft.com/office/word/2015/wordml/symex" xmlns:wpg="http://schemas.microsoft.com/office/word/2010/wordprocessingGroup" xmlns:wpi="http://schemas.microsoft.com/office/word/2010/wordprocessingInk" xmlns:wne="http://schemas.microsoft.com/office/word/2006/wordml" xmlns:wps="http://schemas.microsoft.com/office/word/2010/wordprocessingShape" mc:Ignorable="w14 w15 w16se w16cid w16 w16cex w16sdtdh wp14">
+  <w:endnote w:type="separator" w:id="-1">
+    <w:p>
+      <w:pPr>
+        <w:spacing w:after="0" w:line="240" w:lineRule="auto"/>
+      </w:pPr>
+      <w:r>
+        <w:separator/>
+      </w:r>
+    </w:p>
+  </w:endnote>
+  <w:endnote w:type="continuationSeparator" w:id="0">
+    <w:p>
+      <w:pPr>
+        <w:spacing w:after="0" w:line="240" w:lineRule="auto"/>
+      </w:pPr>
+      <w:r>
+        <w:continuationSeparator/>
+      </w:r>
+    </w:p>
+  </w:endnote>
+</w:endnotes>
+</file>
+
+<file path=word/footnotes.xml><?xml version="1.0" encoding="utf-8"?>
+<w:footnotes xmlns:wpc="http://schemas.microsoft.com/office/word/2010/wordprocessingCanvas" xmlns:cx="http://schemas.microsoft.com/office/drawing/2014/chartex" xmlns:cx1="http://schemas.microsoft.com/office/drawing/2015/9/8/chartex" xmlns:cx2="http://schemas.microsoft.com/office/drawing/2015/10/21/chartex" xmlns:cx3="http://schemas.microsoft.com/office/drawing/2016/5/9/chartex" xmlns:cx4="http://schemas.microsoft.com/office/drawing/2016/5/10/chartex" xmlns:cx5="http://schemas.microsoft.com/office/drawing/2016/5/11/chartex" xmlns:cx6="http://schemas.microsoft.com/office/drawing/2016/5/12/chartex" xmlns:cx7="http://schemas.microsoft.com/office/drawing/2016/5/13/chartex" xmlns:cx8="http://schemas.microsoft.com/office/drawing/2016/5/14/chartex" xmlns:mc="http://schemas.openxmlformats.org/markup-compatibility/2006" xmlns:aink="http://schemas.microsoft.com/office/drawing/2016/ink" xmlns:am3d="http://schemas.microsoft.com/office/drawing/2017/model3d" xmlns:o="urn:schemas-microsoft-com:office:office" xmlns:oel="http://schemas.microsoft.com/office/2019/extlst" xmlns:r="http://schemas.openxmlformats.org/officeDocument/2006/relationships" xmlns:m="http://schemas.openxmlformats.org/officeDocument/2006/math" xmlns:v="urn:schemas-microsoft-com:vml" xmlns:wp14="http://schemas.microsoft.com/office/word/2010/wordprocessingDrawing" xmlns:wp="http://schemas.openxmlformats.org/drawingml/2006/wordprocessingDrawing" xmlns:w10="urn:schemas-microsoft-com:office:word" xmlns:w="http://schemas.openxmlformats.org/wordprocessingml/2006/main" xmlns:w14="http://schemas.microsoft.com/office/word/2010/wordml" xmlns:w15="http://schemas.microsoft.com/office/word/2012/wordml" xmlns:w16cex="http://schemas.microsoft.com/office/word/2018/wordml/cex" xmlns:w16cid="http://schemas.microsoft.com/office/word/2016/wordml/cid" xmlns:w16="http://schemas.microsoft.com/office/word/2018/wordml" xmlns:w16sdtdh="http://schemas.microsoft.com/office/word/2020/wordml/sdtdatahash" xmlns:w16se="http://schemas.microsoft.com/office/word/2015/wordml/symex" xmlns:wpg="http://schemas.microsoft.com/office/word/2010/wordprocessingGroup" xmlns:wpi="http://schemas.microsoft.com/office/word/2010/wordprocessingInk" xmlns:wne="http://schemas.microsoft.com/office/word/2006/wordml" xmlns:wps="http://schemas.microsoft.com/office/word/2010/wordprocessingShape" mc:Ignorable="w14 w15 w16se w16cid w16 w16cex w16sdtdh wp14">
+  <w:footnote w:type="separator" w:id="-1">
+    <w:p>
+      <w:pPr>
+        <w:spacing w:after="0" w:line="240" w:lineRule="auto"/>
+      </w:pPr>
+      <w:r>
+        <w:separator/>
+      </w:r>
+    </w:p>
+  </w:footnote>
+  <w:footnote w:type="continuationSeparator" w:id="0">
+    <w:p>
+      <w:pPr>
+        <w:spacing w:after="0" w:line="240" w:lineRule="auto"/>
+      </w:pPr>
+      <w:r>
+        <w:continuationSeparator/>
+      </w:r>
+    </w:p>
+  </w:footnote>
+</w:footnotes>
+</file>
+
+<file path=word/header1.xml><?xml version="1.0" encoding="utf-8"?>
+<w:hdr xmlns:wpc="http://schemas.microsoft.com/office/word/2010/wordprocessingCanvas" xmlns:cx="http://schemas.microsoft.com/office/drawing/2014/chartex" xmlns:cx1="http://schemas.microsoft.com/office/drawing/2015/9/8/chartex" xmlns:cx2="http://schemas.microsoft.com/office/drawing/2015/10/21/chartex" xmlns:cx3="http://schemas.microsoft.com/office/drawing/2016/5/9/chartex" xmlns:cx4="http://schemas.microsoft.com/office/drawing/2016/5/10/chartex" xmlns:cx5="http://schemas.microsoft.com/office/drawing/2016/5/11/chartex" xmlns:cx6="http://schemas.microsoft.com/office/drawing/2016/5/12/chartex" xmlns:cx7="http://schemas.microsoft.com/office/drawing/2016/5/13/chartex" xmlns:cx8="http://schemas.microsoft.com/office/drawing/2016/5/14/chartex" xmlns:mc="http://schemas.openxmlformats.org/markup-compatibility/2006" xmlns:aink="http://schemas.microsoft.com/office/drawing/2016/ink" xmlns:am3d="http://schemas.microsoft.com/office/drawing/2017/model3d" xmlns:o="urn:schemas-microsoft-com:office:office" xmlns:oel="http://schemas.microsoft.com/office/2019/extlst" xmlns:r="http://schemas.openxmlformats.org/officeDocument/2006/relationships" xmlns:m="http://schemas.openxmlformats.org/officeDocument/2006/math" xmlns:v="urn:schemas-microsoft-com:vml" xmlns:wp14="http://schemas.microsoft.com/office/word/2010/wordprocessingDrawing" xmlns:wp="http://schemas.openxmlformats.org/drawingml/2006/wordprocessingDrawing" xmlns:w10="urn:schemas-microsoft-com:office:word" xmlns:w="http://schemas.openxmlformats.org/wordprocessingml/2006/main" xmlns:w14="http://schemas.microsoft.com/office/word/2010/wordml" xmlns:w15="http://schemas.microsoft.com/office/word/2012/wordml" xmlns:w16cex="http://schemas.microsoft.com/office/word/2018/wordml/cex" xmlns:w16cid="http://schemas.microsoft.com/office/word/2016/wordml/cid" xmlns:w16="http://schemas.microsoft.com/office/word/2018/wordml" xmlns:w16sdtdh="http://schemas.microsoft.com/office/word/2020/wordml/sdtdatahash" xmlns:w16se="http://schemas.microsoft.com/office/word/2015/wordml/symex" xmlns:wpg="http://schemas.microsoft.com/office/word/2010/wordprocessingGroup" xmlns:wpi="http://schemas.microsoft.com/office/word/2010/wordprocessingInk" xmlns:wne="http://schemas.microsoft.com/office/word/2006/wordml" xmlns:wps="http://schemas.microsoft.com/office/word/2010/wordprocessingShape" mc:Ignorable="w14 w15 w16se w16cid w16 w16cex w16sdtdh wp14">
+  <w:p>
+    <w:pPr>
+      <w:pStyle w:val="Header"/>
+    </w:pPr>
+    <w:r>
+      <w:rPr>
+        <w:noProof/>
+      </w:rPr>
+      <w:drawing>
+        <wp:inline distT="0" distB="0" distL="0" distR="0" wp14:anchorId="3A0C22A7" wp14:editId="2072AA37">
+          <wp:extent cx="830580" cy="830580"/>
+          <wp:effectExtent l="0" t="0" r="0" b="0"/>
+          <wp:docPr id="1" name="Picture 1" descr="Logo&#10;&#10;Description automatically generated"/>
+          <wp:cNvGraphicFramePr>
+            <a:graphicFrameLocks xmlns:a="http://schemas.openxmlformats.org/drawingml/2006/main" noChangeAspect="1"/>
+          </wp:cNvGraphicFramePr>
+          <a:graphic xmlns:a="http://schemas.openxmlformats.org/drawingml/2006/main">
+            <a:graphicData uri="http://schemas.openxmlformats.org/drawingml/2006/picture">
+              <pic:pic xmlns:pic="http://schemas.openxmlformats.org/drawingml/2006/picture">
+                <pic:nvPicPr>
+                  <pic:cNvPr id="1" name="Picture 1" descr="Logo&#10;&#10;Description automatically generated"/>
+                  <pic:cNvPicPr/>
+                </pic:nvPicPr>
+                <pic:blipFill>
+                  <a:blip r:embed="rId1">
+                    <a:extLst>
+                      <a:ext uri="{28A0092B-C50C-407E-A947-70E740481C1C}">
+                        <a14:useLocalDpi xmlns:a14="http://schemas.microsoft.com/office/drawing/2010/main" val="0"/>
+                      </a:ext>
+                    </a:extLst>
+                  </a:blip>
+                  <a:stretch>
+                    <a:fillRect/>
+                  </a:stretch>
+                </pic:blipFill>
+                <pic:spPr>
+                  <a:xfrm>
+                    <a:off x="0" y="0"/>
+                    <a:ext cx="830580" cy="830580"/>
+                  </a:xfrm>
+                  <a:prstGeom prst="rect">
+                    <a:avLst/>
+                  </a:prstGeom>
+                </pic:spPr>
+              </pic:pic>
+            </a:graphicData>
+          </a:graphic>
+        </wp:inline>
+      </w:drawing>
+    </w:r>
+  </w:p>
+</w:hdr>
 </file>
 
 <file path=word/numbering.xml><?xml version="1.0" encoding="utf-8"?>
@@ -734,6 +826,7 @@
   <w:style w:type="character" w:default="1" w:styleId="DefaultParagraphFont">
     <w:name w:val="Default Paragraph Font"/>
     <w:uiPriority w:val="1"/>
+    <w:semiHidden/>
     <w:unhideWhenUsed/>
   </w:style>
   <w:style w:type="table" w:default="1" w:styleId="TableNormal">
@@ -802,6 +895,50 @@
       <w:color w:val="954F72" w:themeColor="followedHyperlink"/>
       <w:u w:val="single"/>
     </w:rPr>
+  </w:style>
+  <w:style w:type="paragraph" w:styleId="Header">
+    <w:name w:val="header"/>
+    <w:basedOn w:val="Normal"/>
+    <w:link w:val="HeaderChar"/>
+    <w:uiPriority w:val="99"/>
+    <w:unhideWhenUsed/>
+    <w:rsid w:val="007811E6"/>
+    <w:pPr>
+      <w:tabs>
+        <w:tab w:val="center" w:pos="4680"/>
+        <w:tab w:val="right" w:pos="9360"/>
+      </w:tabs>
+      <w:spacing w:after="0" w:line="240" w:lineRule="auto"/>
+    </w:pPr>
+  </w:style>
+  <w:style w:type="character" w:customStyle="1" w:styleId="HeaderChar">
+    <w:name w:val="Header Char"/>
+    <w:basedOn w:val="DefaultParagraphFont"/>
+    <w:link w:val="Header"/>
+    <w:uiPriority w:val="99"/>
+    <w:rsid w:val="007811E6"/>
+  </w:style>
+  <w:style w:type="paragraph" w:styleId="Footer">
+    <w:name w:val="footer"/>
+    <w:basedOn w:val="Normal"/>
+    <w:link w:val="FooterChar"/>
+    <w:uiPriority w:val="99"/>
+    <w:unhideWhenUsed/>
+    <w:rsid w:val="007811E6"/>
+    <w:pPr>
+      <w:tabs>
+        <w:tab w:val="center" w:pos="4680"/>
+        <w:tab w:val="right" w:pos="9360"/>
+      </w:tabs>
+      <w:spacing w:after="0" w:line="240" w:lineRule="auto"/>
+    </w:pPr>
+  </w:style>
+  <w:style w:type="character" w:customStyle="1" w:styleId="FooterChar">
+    <w:name w:val="Footer Char"/>
+    <w:basedOn w:val="DefaultParagraphFont"/>
+    <w:link w:val="Footer"/>
+    <w:uiPriority w:val="99"/>
+    <w:rsid w:val="007811E6"/>
   </w:style>
 </w:styles>
 </file>

</xml_diff>

<commit_message>
Added hypothesis tests to presentation and report
</commit_message>
<xml_diff>
--- a/Impacts_of_Covid19_Pandemic.docx
+++ b/Impacts_of_Covid19_Pandemic.docx
@@ -184,13 +184,7 @@
         <w:spacing w:after="0"/>
       </w:pPr>
       <w:r>
-        <w:t>To support our hypothesis, we compared number of cases and deaths in the top and bottom five countries by GDP, and the Stringency Index</w:t>
-      </w:r>
-      <w:r>
-        <w:t>,” a</w:t>
-      </w:r>
-      <w:r>
-        <w:t xml:space="preserve"> composite measure based on nine response indicators including school closures, workplace closures, and travel bans, rescaled to a value from 0 to 100”, to identify patterns and correlations between those aspects.</w:t>
+        <w:t>To support our hypothesis, we compared number of cases and deaths in the top and bottom five countries by GDP, and the Stringency Index,” a composite measure based on nine response indicators including school closures, workplace closures, and travel bans, rescaled to a value from 0 to 100”, to identify patterns and correlations between those aspects.</w:t>
       </w:r>
     </w:p>
     <w:p>
@@ -206,23 +200,7 @@
           <w:sz w:val="13"/>
           <w:szCs w:val="13"/>
         </w:rPr>
-        <w:t>https://ourworldindata.org/covid-stringencyindex</w:t>
-      </w:r>
-      <w:proofErr w:type="gramStart"/>
-      <w:r>
-        <w:rPr>
-          <w:sz w:val="13"/>
-          <w:szCs w:val="13"/>
-        </w:rPr>
-        <w:t>#:~</w:t>
-      </w:r>
-      <w:proofErr w:type="gramEnd"/>
-      <w:r>
-        <w:rPr>
-          <w:sz w:val="13"/>
-          <w:szCs w:val="13"/>
-        </w:rPr>
-        <w:t>:text=The%20stringency%20index%20is%20a,100%20(100%20%3D%20strictest).</w:t>
+        <w:t>https://ourworldindata.org/covid-stringencyindex#:~:text=The%20stringency%20index%20is%20a,100%20(100%20%3D%20strictest).</w:t>
       </w:r>
     </w:p>
     <w:p>
@@ -930,6 +908,9 @@
         <w:spacing w:after="0"/>
       </w:pPr>
       <w:r>
+        <w:rPr>
+          <w:noProof/>
+        </w:rPr>
         <w:drawing>
           <wp:inline distT="0" distB="0" distL="0" distR="0" wp14:anchorId="73125696" wp14:editId="6E35727D">
             <wp:extent cx="5943600" cy="2971800"/>
@@ -986,6 +967,9 @@
         <w:spacing w:after="0"/>
       </w:pPr>
       <w:r>
+        <w:rPr>
+          <w:noProof/>
+        </w:rPr>
         <w:drawing>
           <wp:inline distT="0" distB="0" distL="0" distR="0" wp14:anchorId="17D56C32" wp14:editId="7D4EDF0C">
             <wp:extent cx="5943600" cy="2908935"/>
@@ -1158,6 +1142,9 @@
         </w:rPr>
       </w:pPr>
       <w:r>
+        <w:rPr>
+          <w:noProof/>
+        </w:rPr>
         <w:drawing>
           <wp:inline distT="0" distB="0" distL="0" distR="0" wp14:anchorId="7C29A444" wp14:editId="2DFFBFA2">
             <wp:extent cx="5943600" cy="2971800"/>
@@ -1217,6 +1204,9 @@
         </w:rPr>
       </w:pPr>
       <w:r>
+        <w:rPr>
+          <w:noProof/>
+        </w:rPr>
         <w:drawing>
           <wp:inline distT="0" distB="0" distL="0" distR="0" wp14:anchorId="5EE2E0DA" wp14:editId="6AA0B753">
             <wp:extent cx="5943600" cy="2932430"/>
@@ -1346,26 +1336,20 @@
           <w:sz w:val="24"/>
           <w:szCs w:val="24"/>
         </w:rPr>
-        <w:t>Line graph of the n</w:t>
-      </w:r>
-      <w:r>
-        <w:rPr>
-          <w:b/>
-          <w:bCs/>
-          <w:sz w:val="24"/>
-          <w:szCs w:val="24"/>
-        </w:rPr>
-        <w:t>umber of new cases per million in Sample Countries</w:t>
-      </w:r>
-    </w:p>
-    <w:p>
-      <w:pPr>
-        <w:spacing w:after="0"/>
-        <w:rPr>
-          <w:lang w:val="en-US"/>
-        </w:rPr>
-      </w:pPr>
-      <w:r>
+        <w:t>Line graph of the number of new cases per million in Sample Countries</w:t>
+      </w:r>
+    </w:p>
+    <w:p>
+      <w:pPr>
+        <w:spacing w:after="0"/>
+        <w:rPr>
+          <w:lang w:val="en-US"/>
+        </w:rPr>
+      </w:pPr>
+      <w:r>
+        <w:rPr>
+          <w:noProof/>
+        </w:rPr>
         <w:drawing>
           <wp:inline distT="0" distB="0" distL="0" distR="0" wp14:anchorId="032C8758" wp14:editId="50C90204">
             <wp:extent cx="5943600" cy="2971800"/>
@@ -1512,6 +1496,9 @@
         <w:spacing w:after="0"/>
       </w:pPr>
       <w:r>
+        <w:rPr>
+          <w:noProof/>
+        </w:rPr>
         <w:drawing>
           <wp:inline distT="0" distB="0" distL="0" distR="0" wp14:anchorId="6118C00B" wp14:editId="426918C3">
             <wp:extent cx="5943600" cy="2971800"/>
@@ -1630,6 +1617,9 @@
         <w:spacing w:after="0"/>
       </w:pPr>
       <w:r>
+        <w:rPr>
+          <w:noProof/>
+        </w:rPr>
         <w:drawing>
           <wp:inline distT="0" distB="0" distL="0" distR="0" wp14:anchorId="6B4D0F00" wp14:editId="0BBC041B">
             <wp:extent cx="5943600" cy="2971800"/>
@@ -1745,6 +1735,9 @@
         <w:spacing w:after="0"/>
       </w:pPr>
       <w:r>
+        <w:rPr>
+          <w:noProof/>
+        </w:rPr>
         <w:drawing>
           <wp:inline distT="0" distB="0" distL="0" distR="0" wp14:anchorId="59AB96BA" wp14:editId="3C3BB926">
             <wp:extent cx="5943600" cy="2971800"/>
@@ -1849,6 +1842,9 @@
         <w:spacing w:after="0"/>
       </w:pPr>
       <w:r>
+        <w:rPr>
+          <w:noProof/>
+        </w:rPr>
         <w:drawing>
           <wp:inline distT="0" distB="0" distL="0" distR="0" wp14:anchorId="5739FF5A" wp14:editId="365E97BC">
             <wp:extent cx="5943600" cy="2971800"/>
@@ -1953,6 +1949,9 @@
         <w:spacing w:after="0"/>
       </w:pPr>
       <w:r>
+        <w:rPr>
+          <w:noProof/>
+        </w:rPr>
         <w:drawing>
           <wp:inline distT="0" distB="0" distL="0" distR="0" wp14:anchorId="2627D4E0" wp14:editId="132A21CF">
             <wp:extent cx="5943600" cy="2971800"/>
@@ -2057,6 +2056,9 @@
         <w:spacing w:after="0"/>
       </w:pPr>
       <w:r>
+        <w:rPr>
+          <w:noProof/>
+        </w:rPr>
         <w:drawing>
           <wp:inline distT="0" distB="0" distL="0" distR="0" wp14:anchorId="704B9E99" wp14:editId="6AAA91F0">
             <wp:extent cx="5943600" cy="2971800"/>
@@ -2181,6 +2183,7 @@
         <w:rPr>
           <w:b/>
           <w:bCs/>
+          <w:noProof/>
           <w:sz w:val="24"/>
           <w:szCs w:val="24"/>
         </w:rPr>
@@ -2345,6 +2348,7 @@
         <w:rPr>
           <w:b/>
           <w:bCs/>
+          <w:noProof/>
           <w:sz w:val="24"/>
           <w:szCs w:val="24"/>
         </w:rPr>
@@ -2460,23 +2464,7 @@
           <w:sz w:val="24"/>
           <w:szCs w:val="24"/>
         </w:rPr>
-        <w:t xml:space="preserve">The </w:t>
-      </w:r>
-      <w:proofErr w:type="spellStart"/>
-      <w:r>
-        <w:rPr>
-          <w:sz w:val="24"/>
-          <w:szCs w:val="24"/>
-        </w:rPr>
-        <w:t>the</w:t>
-      </w:r>
-      <w:proofErr w:type="spellEnd"/>
-      <w:r>
-        <w:rPr>
-          <w:sz w:val="24"/>
-          <w:szCs w:val="24"/>
-        </w:rPr>
-        <w:t xml:space="preserve"> median of new cases per million is: 3083.772</w:t>
+        <w:t>The median of new cases per million is: 3083.772</w:t>
       </w:r>
     </w:p>
     <w:p>
@@ -2509,6 +2497,178 @@
           <w:szCs w:val="24"/>
         </w:rPr>
         <w:t>Values above 19725.7945 could be outliers.</w:t>
+      </w:r>
+    </w:p>
+    <w:p>
+      <w:pPr>
+        <w:spacing w:after="0"/>
+        <w:rPr>
+          <w:b/>
+          <w:bCs/>
+          <w:sz w:val="24"/>
+          <w:szCs w:val="24"/>
+        </w:rPr>
+      </w:pPr>
+      <w:r>
+        <w:rPr>
+          <w:b/>
+          <w:bCs/>
+          <w:sz w:val="24"/>
+          <w:szCs w:val="24"/>
+        </w:rPr>
+        <w:br w:type="page"/>
+      </w:r>
+      <w:r>
+        <w:rPr>
+          <w:b/>
+          <w:bCs/>
+          <w:sz w:val="24"/>
+          <w:szCs w:val="24"/>
+        </w:rPr>
+        <w:lastRenderedPageBreak/>
+        <w:t>Hypothesis Testing</w:t>
+      </w:r>
+    </w:p>
+    <w:p>
+      <w:pPr>
+        <w:spacing w:after="0"/>
+        <w:rPr>
+          <w:b/>
+          <w:bCs/>
+          <w:sz w:val="24"/>
+          <w:szCs w:val="24"/>
+          <w:lang w:val="en-US"/>
+        </w:rPr>
+      </w:pPr>
+    </w:p>
+    <w:p>
+      <w:pPr>
+        <w:spacing w:after="0"/>
+        <w:rPr>
+          <w:b/>
+          <w:bCs/>
+          <w:sz w:val="24"/>
+          <w:szCs w:val="24"/>
+          <w:lang w:val="en-US"/>
+        </w:rPr>
+      </w:pPr>
+    </w:p>
+    <w:p>
+      <w:pPr>
+        <w:numPr>
+          <w:ilvl w:val="0"/>
+          <w:numId w:val="7"/>
+        </w:numPr>
+        <w:tabs>
+          <w:tab w:val="left" w:pos="720"/>
+        </w:tabs>
+        <w:spacing w:after="0"/>
+        <w:rPr>
+          <w:b/>
+          <w:bCs/>
+          <w:sz w:val="24"/>
+          <w:szCs w:val="24"/>
+        </w:rPr>
+      </w:pPr>
+      <w:r>
+        <w:rPr>
+          <w:b/>
+          <w:bCs/>
+          <w:sz w:val="24"/>
+          <w:szCs w:val="24"/>
+        </w:rPr>
+        <w:t>Does having a higher GDP impacted the number of deaths?</w:t>
+      </w:r>
+    </w:p>
+    <w:p>
+      <w:pPr>
+        <w:spacing w:after="0"/>
+        <w:rPr>
+          <w:sz w:val="24"/>
+          <w:szCs w:val="24"/>
+        </w:rPr>
+      </w:pPr>
+      <w:r>
+        <w:rPr>
+          <w:sz w:val="24"/>
+          <w:szCs w:val="24"/>
+        </w:rPr>
+        <w:t xml:space="preserve">Using the sum of new deaths on top and bottom GDP countries, with </w:t>
+      </w:r>
+    </w:p>
+    <w:p>
+      <w:pPr>
+        <w:spacing w:after="0"/>
+        <w:rPr>
+          <w:sz w:val="24"/>
+          <w:szCs w:val="24"/>
+        </w:rPr>
+      </w:pPr>
+      <w:r>
+        <w:rPr>
+          <w:sz w:val="24"/>
+          <w:szCs w:val="24"/>
+        </w:rPr>
+        <w:t>PVALUE: 0.004785686708112386, it is confirmed the Alternate Hypothesis that the GDP of a country has an impact on the number of Covid deaths.</w:t>
+      </w:r>
+    </w:p>
+    <w:p>
+      <w:pPr>
+        <w:numPr>
+          <w:ilvl w:val="0"/>
+          <w:numId w:val="8"/>
+        </w:numPr>
+        <w:tabs>
+          <w:tab w:val="left" w:pos="720"/>
+        </w:tabs>
+        <w:spacing w:after="0"/>
+        <w:rPr>
+          <w:b/>
+          <w:bCs/>
+          <w:sz w:val="24"/>
+          <w:szCs w:val="24"/>
+        </w:rPr>
+      </w:pPr>
+      <w:r>
+        <w:rPr>
+          <w:b/>
+          <w:bCs/>
+          <w:sz w:val="24"/>
+          <w:szCs w:val="24"/>
+        </w:rPr>
+        <w:t>Does having a higher Stringency Index impacted the number of cases?</w:t>
+      </w:r>
+    </w:p>
+    <w:p>
+      <w:pPr>
+        <w:spacing w:after="0"/>
+        <w:rPr>
+          <w:sz w:val="24"/>
+          <w:szCs w:val="24"/>
+        </w:rPr>
+      </w:pPr>
+      <w:r>
+        <w:rPr>
+          <w:sz w:val="24"/>
+          <w:szCs w:val="24"/>
+        </w:rPr>
+        <w:t xml:space="preserve">Using the Stringency Index of two countries in the sample group, with </w:t>
+      </w:r>
+    </w:p>
+    <w:p>
+      <w:pPr>
+        <w:spacing w:after="0"/>
+        <w:rPr>
+          <w:sz w:val="24"/>
+          <w:szCs w:val="24"/>
+        </w:rPr>
+      </w:pPr>
+      <w:r>
+        <w:rPr>
+          <w:sz w:val="24"/>
+          <w:szCs w:val="24"/>
+        </w:rPr>
+        <w:t>PVALUE: 0.00010234781408566989, it is confirmed the Null Hypothesis - The Stringency Index of a country has no impact the number of Covid cases.</w:t>
       </w:r>
     </w:p>
     <w:p>
@@ -3660,6 +3820,286 @@
     </w:lvl>
   </w:abstractNum>
   <w:abstractNum w:abstractNumId="3" w15:restartNumberingAfterBreak="0">
+    <w:nsid w:val="4EE74944"/>
+    <w:multiLevelType w:val="hybridMultilevel"/>
+    <w:tmpl w:val="0B24DBF4"/>
+    <w:lvl w:ilvl="0" w:tplc="C504B368">
+      <w:start w:val="1"/>
+      <w:numFmt w:val="bullet"/>
+      <w:lvlText w:val=""/>
+      <w:lvlJc w:val="left"/>
+      <w:pPr>
+        <w:tabs>
+          <w:tab w:val="num" w:pos="720"/>
+        </w:tabs>
+        <w:ind w:left="720" w:hanging="360"/>
+      </w:pPr>
+      <w:rPr>
+        <w:rFonts w:ascii="Symbol" w:hAnsi="Symbol" w:hint="default"/>
+      </w:rPr>
+    </w:lvl>
+    <w:lvl w:ilvl="1" w:tplc="5150BA1E" w:tentative="1">
+      <w:start w:val="1"/>
+      <w:numFmt w:val="bullet"/>
+      <w:lvlText w:val=""/>
+      <w:lvlJc w:val="left"/>
+      <w:pPr>
+        <w:tabs>
+          <w:tab w:val="num" w:pos="1440"/>
+        </w:tabs>
+        <w:ind w:left="1440" w:hanging="360"/>
+      </w:pPr>
+      <w:rPr>
+        <w:rFonts w:ascii="Symbol" w:hAnsi="Symbol" w:hint="default"/>
+      </w:rPr>
+    </w:lvl>
+    <w:lvl w:ilvl="2" w:tplc="C3681A64" w:tentative="1">
+      <w:start w:val="1"/>
+      <w:numFmt w:val="bullet"/>
+      <w:lvlText w:val=""/>
+      <w:lvlJc w:val="left"/>
+      <w:pPr>
+        <w:tabs>
+          <w:tab w:val="num" w:pos="2160"/>
+        </w:tabs>
+        <w:ind w:left="2160" w:hanging="360"/>
+      </w:pPr>
+      <w:rPr>
+        <w:rFonts w:ascii="Symbol" w:hAnsi="Symbol" w:hint="default"/>
+      </w:rPr>
+    </w:lvl>
+    <w:lvl w:ilvl="3" w:tplc="BB72777A" w:tentative="1">
+      <w:start w:val="1"/>
+      <w:numFmt w:val="bullet"/>
+      <w:lvlText w:val=""/>
+      <w:lvlJc w:val="left"/>
+      <w:pPr>
+        <w:tabs>
+          <w:tab w:val="num" w:pos="2880"/>
+        </w:tabs>
+        <w:ind w:left="2880" w:hanging="360"/>
+      </w:pPr>
+      <w:rPr>
+        <w:rFonts w:ascii="Symbol" w:hAnsi="Symbol" w:hint="default"/>
+      </w:rPr>
+    </w:lvl>
+    <w:lvl w:ilvl="4" w:tplc="1FC88E0C" w:tentative="1">
+      <w:start w:val="1"/>
+      <w:numFmt w:val="bullet"/>
+      <w:lvlText w:val=""/>
+      <w:lvlJc w:val="left"/>
+      <w:pPr>
+        <w:tabs>
+          <w:tab w:val="num" w:pos="3600"/>
+        </w:tabs>
+        <w:ind w:left="3600" w:hanging="360"/>
+      </w:pPr>
+      <w:rPr>
+        <w:rFonts w:ascii="Symbol" w:hAnsi="Symbol" w:hint="default"/>
+      </w:rPr>
+    </w:lvl>
+    <w:lvl w:ilvl="5" w:tplc="C750EFAE" w:tentative="1">
+      <w:start w:val="1"/>
+      <w:numFmt w:val="bullet"/>
+      <w:lvlText w:val=""/>
+      <w:lvlJc w:val="left"/>
+      <w:pPr>
+        <w:tabs>
+          <w:tab w:val="num" w:pos="4320"/>
+        </w:tabs>
+        <w:ind w:left="4320" w:hanging="360"/>
+      </w:pPr>
+      <w:rPr>
+        <w:rFonts w:ascii="Symbol" w:hAnsi="Symbol" w:hint="default"/>
+      </w:rPr>
+    </w:lvl>
+    <w:lvl w:ilvl="6" w:tplc="9A2405A6" w:tentative="1">
+      <w:start w:val="1"/>
+      <w:numFmt w:val="bullet"/>
+      <w:lvlText w:val=""/>
+      <w:lvlJc w:val="left"/>
+      <w:pPr>
+        <w:tabs>
+          <w:tab w:val="num" w:pos="5040"/>
+        </w:tabs>
+        <w:ind w:left="5040" w:hanging="360"/>
+      </w:pPr>
+      <w:rPr>
+        <w:rFonts w:ascii="Symbol" w:hAnsi="Symbol" w:hint="default"/>
+      </w:rPr>
+    </w:lvl>
+    <w:lvl w:ilvl="7" w:tplc="F2BE0CF8" w:tentative="1">
+      <w:start w:val="1"/>
+      <w:numFmt w:val="bullet"/>
+      <w:lvlText w:val=""/>
+      <w:lvlJc w:val="left"/>
+      <w:pPr>
+        <w:tabs>
+          <w:tab w:val="num" w:pos="5760"/>
+        </w:tabs>
+        <w:ind w:left="5760" w:hanging="360"/>
+      </w:pPr>
+      <w:rPr>
+        <w:rFonts w:ascii="Symbol" w:hAnsi="Symbol" w:hint="default"/>
+      </w:rPr>
+    </w:lvl>
+    <w:lvl w:ilvl="8" w:tplc="CC821C20" w:tentative="1">
+      <w:start w:val="1"/>
+      <w:numFmt w:val="bullet"/>
+      <w:lvlText w:val=""/>
+      <w:lvlJc w:val="left"/>
+      <w:pPr>
+        <w:tabs>
+          <w:tab w:val="num" w:pos="6480"/>
+        </w:tabs>
+        <w:ind w:left="6480" w:hanging="360"/>
+      </w:pPr>
+      <w:rPr>
+        <w:rFonts w:ascii="Symbol" w:hAnsi="Symbol" w:hint="default"/>
+      </w:rPr>
+    </w:lvl>
+  </w:abstractNum>
+  <w:abstractNum w:abstractNumId="4" w15:restartNumberingAfterBreak="0">
+    <w:nsid w:val="610F58ED"/>
+    <w:multiLevelType w:val="hybridMultilevel"/>
+    <w:tmpl w:val="9D6A84C6"/>
+    <w:lvl w:ilvl="0" w:tplc="004811D0">
+      <w:start w:val="1"/>
+      <w:numFmt w:val="bullet"/>
+      <w:lvlText w:val=""/>
+      <w:lvlJc w:val="left"/>
+      <w:pPr>
+        <w:tabs>
+          <w:tab w:val="num" w:pos="720"/>
+        </w:tabs>
+        <w:ind w:left="720" w:hanging="360"/>
+      </w:pPr>
+      <w:rPr>
+        <w:rFonts w:ascii="Symbol" w:hAnsi="Symbol" w:hint="default"/>
+      </w:rPr>
+    </w:lvl>
+    <w:lvl w:ilvl="1" w:tplc="CAE67506" w:tentative="1">
+      <w:start w:val="1"/>
+      <w:numFmt w:val="bullet"/>
+      <w:lvlText w:val=""/>
+      <w:lvlJc w:val="left"/>
+      <w:pPr>
+        <w:tabs>
+          <w:tab w:val="num" w:pos="1440"/>
+        </w:tabs>
+        <w:ind w:left="1440" w:hanging="360"/>
+      </w:pPr>
+      <w:rPr>
+        <w:rFonts w:ascii="Symbol" w:hAnsi="Symbol" w:hint="default"/>
+      </w:rPr>
+    </w:lvl>
+    <w:lvl w:ilvl="2" w:tplc="C0F029AA" w:tentative="1">
+      <w:start w:val="1"/>
+      <w:numFmt w:val="bullet"/>
+      <w:lvlText w:val=""/>
+      <w:lvlJc w:val="left"/>
+      <w:pPr>
+        <w:tabs>
+          <w:tab w:val="num" w:pos="2160"/>
+        </w:tabs>
+        <w:ind w:left="2160" w:hanging="360"/>
+      </w:pPr>
+      <w:rPr>
+        <w:rFonts w:ascii="Symbol" w:hAnsi="Symbol" w:hint="default"/>
+      </w:rPr>
+    </w:lvl>
+    <w:lvl w:ilvl="3" w:tplc="BFF83848" w:tentative="1">
+      <w:start w:val="1"/>
+      <w:numFmt w:val="bullet"/>
+      <w:lvlText w:val=""/>
+      <w:lvlJc w:val="left"/>
+      <w:pPr>
+        <w:tabs>
+          <w:tab w:val="num" w:pos="2880"/>
+        </w:tabs>
+        <w:ind w:left="2880" w:hanging="360"/>
+      </w:pPr>
+      <w:rPr>
+        <w:rFonts w:ascii="Symbol" w:hAnsi="Symbol" w:hint="default"/>
+      </w:rPr>
+    </w:lvl>
+    <w:lvl w:ilvl="4" w:tplc="79C4B010" w:tentative="1">
+      <w:start w:val="1"/>
+      <w:numFmt w:val="bullet"/>
+      <w:lvlText w:val=""/>
+      <w:lvlJc w:val="left"/>
+      <w:pPr>
+        <w:tabs>
+          <w:tab w:val="num" w:pos="3600"/>
+        </w:tabs>
+        <w:ind w:left="3600" w:hanging="360"/>
+      </w:pPr>
+      <w:rPr>
+        <w:rFonts w:ascii="Symbol" w:hAnsi="Symbol" w:hint="default"/>
+      </w:rPr>
+    </w:lvl>
+    <w:lvl w:ilvl="5" w:tplc="E9760866" w:tentative="1">
+      <w:start w:val="1"/>
+      <w:numFmt w:val="bullet"/>
+      <w:lvlText w:val=""/>
+      <w:lvlJc w:val="left"/>
+      <w:pPr>
+        <w:tabs>
+          <w:tab w:val="num" w:pos="4320"/>
+        </w:tabs>
+        <w:ind w:left="4320" w:hanging="360"/>
+      </w:pPr>
+      <w:rPr>
+        <w:rFonts w:ascii="Symbol" w:hAnsi="Symbol" w:hint="default"/>
+      </w:rPr>
+    </w:lvl>
+    <w:lvl w:ilvl="6" w:tplc="9CEA52C4" w:tentative="1">
+      <w:start w:val="1"/>
+      <w:numFmt w:val="bullet"/>
+      <w:lvlText w:val=""/>
+      <w:lvlJc w:val="left"/>
+      <w:pPr>
+        <w:tabs>
+          <w:tab w:val="num" w:pos="5040"/>
+        </w:tabs>
+        <w:ind w:left="5040" w:hanging="360"/>
+      </w:pPr>
+      <w:rPr>
+        <w:rFonts w:ascii="Symbol" w:hAnsi="Symbol" w:hint="default"/>
+      </w:rPr>
+    </w:lvl>
+    <w:lvl w:ilvl="7" w:tplc="7D02373C" w:tentative="1">
+      <w:start w:val="1"/>
+      <w:numFmt w:val="bullet"/>
+      <w:lvlText w:val=""/>
+      <w:lvlJc w:val="left"/>
+      <w:pPr>
+        <w:tabs>
+          <w:tab w:val="num" w:pos="5760"/>
+        </w:tabs>
+        <w:ind w:left="5760" w:hanging="360"/>
+      </w:pPr>
+      <w:rPr>
+        <w:rFonts w:ascii="Symbol" w:hAnsi="Symbol" w:hint="default"/>
+      </w:rPr>
+    </w:lvl>
+    <w:lvl w:ilvl="8" w:tplc="766C6F38" w:tentative="1">
+      <w:start w:val="1"/>
+      <w:numFmt w:val="bullet"/>
+      <w:lvlText w:val=""/>
+      <w:lvlJc w:val="left"/>
+      <w:pPr>
+        <w:tabs>
+          <w:tab w:val="num" w:pos="6480"/>
+        </w:tabs>
+        <w:ind w:left="6480" w:hanging="360"/>
+      </w:pPr>
+      <w:rPr>
+        <w:rFonts w:ascii="Symbol" w:hAnsi="Symbol" w:hint="default"/>
+      </w:rPr>
+    </w:lvl>
+  </w:abstractNum>
+  <w:abstractNum w:abstractNumId="5" w15:restartNumberingAfterBreak="0">
     <w:nsid w:val="67B61130"/>
     <w:multiLevelType w:val="hybridMultilevel"/>
     <w:tmpl w:val="03D8B4F0"/>
@@ -3799,7 +4239,7 @@
       </w:rPr>
     </w:lvl>
   </w:abstractNum>
-  <w:abstractNum w:abstractNumId="4" w15:restartNumberingAfterBreak="0">
+  <w:abstractNum w:abstractNumId="6" w15:restartNumberingAfterBreak="0">
     <w:nsid w:val="711D2B78"/>
     <w:multiLevelType w:val="multilevel"/>
     <w:tmpl w:val="90849E88"/>
@@ -3948,7 +4388,7 @@
       </w:rPr>
     </w:lvl>
   </w:abstractNum>
-  <w:abstractNum w:abstractNumId="5" w15:restartNumberingAfterBreak="0">
+  <w:abstractNum w:abstractNumId="7" w15:restartNumberingAfterBreak="0">
     <w:nsid w:val="77E56F1F"/>
     <w:multiLevelType w:val="hybridMultilevel"/>
     <w:tmpl w:val="B32AFE46"/>
@@ -4092,19 +4532,25 @@
     <w:abstractNumId w:val="0"/>
   </w:num>
   <w:num w:numId="2" w16cid:durableId="1838763323">
-    <w:abstractNumId w:val="4"/>
+    <w:abstractNumId w:val="6"/>
   </w:num>
   <w:num w:numId="3" w16cid:durableId="994722612">
     <w:abstractNumId w:val="2"/>
   </w:num>
   <w:num w:numId="4" w16cid:durableId="1467695605">
-    <w:abstractNumId w:val="5"/>
+    <w:abstractNumId w:val="7"/>
   </w:num>
   <w:num w:numId="5" w16cid:durableId="366224744">
-    <w:abstractNumId w:val="3"/>
+    <w:abstractNumId w:val="5"/>
   </w:num>
   <w:num w:numId="6" w16cid:durableId="215551496">
     <w:abstractNumId w:val="1"/>
+  </w:num>
+  <w:num w:numId="7" w16cid:durableId="775951144">
+    <w:abstractNumId w:val="3"/>
+  </w:num>
+  <w:num w:numId="8" w16cid:durableId="718092053">
+    <w:abstractNumId w:val="4"/>
   </w:num>
 </w:numbering>
 </file>

</xml_diff>